<commit_message>
budget calc script and doc updated (sent)
</commit_message>
<xml_diff>
--- a/budget_calculations.docx
+++ b/budget_calculations.docx
@@ -38,32 +38,6 @@
         <w:t xml:space="preserve">27/05/21</w:t>
       </w:r>
     </w:p>
-    <w:sdt>
-      <w:sdtPr>
-        <w:docPartObj>
-          <w:docPartGallery w:val="Table of Contents"/>
-          <w:docPartUnique/>
-        </w:docPartObj>
-      </w:sdtPr>
-      <w:sdtContent>
-        <w:p>
-          <w:pPr>
-            <w:pStyle w:val="TOCHeading"/>
-          </w:pPr>
-          <w:r>
-            <w:t xml:space="preserve">Table of Contents</w:t>
-          </w:r>
-        </w:p>
-        <w:p>
-          <w:r>
-            <w:fldChar w:fldCharType="begin" w:dirty="true"/>
-            <w:instrText xml:space="preserve">TOC \o "1-3" \h \z \u</w:instrText>
-            <w:fldChar w:fldCharType="separate"/>
-            <w:fldChar w:fldCharType="end"/>
-          </w:r>
-        </w:p>
-      </w:sdtContent>
-    </w:sdt>
     <w:p>
       <w:pPr>
         <w:pStyle w:val="FirstParagraph"/>
@@ -137,42 +111,49 @@
         <w:pStyle w:val="BodyText"/>
       </w:pPr>
       <w:r>
-        <w:t xml:space="preserve">‘</w:t>
-      </w:r>
-      <w:r>
-        <w:t xml:space="preserve">10000 = x + 2x + 3x + 4x +….50x</w:t>
-      </w:r>
-      <w:r>
-        <w:t xml:space="preserve">’</w:t>
-      </w:r>
-    </w:p>
-    <w:p>
-      <w:pPr>
-        <w:pStyle w:val="BodyText"/>
-      </w:pPr>
-      <w:r>
-        <w:t xml:space="preserve">Gauss equation to simplify the above:</w:t>
-      </w:r>
-      <w:r>
-        <w:t xml:space="preserve"> </w:t>
-      </w:r>
-      <w:r>
-        <w:t xml:space="preserve">‘</w:t>
-      </w:r>
-      <w:r>
+        <w:rPr>
+          <w:rStyle w:val="VerbatimChar"/>
+        </w:rPr>
+        <w:t xml:space="preserve">10000 = x + 2x + 3x + 4x +....50x</w:t>
+      </w:r>
+      <w:r>
+        <w:t xml:space="preserve"> </w:t>
+      </w:r>
+      <w:r>
+        <w:t xml:space="preserve">Where</w:t>
+      </w:r>
+      <w:r>
+        <w:t xml:space="preserve"> </w:t>
+      </w:r>
+      <w:r>
+        <w:rPr>
+          <w:rStyle w:val="VerbatimChar"/>
+        </w:rPr>
+        <w:t xml:space="preserve">10000</w:t>
+      </w:r>
+      <w:r>
+        <w:t xml:space="preserve"> </w:t>
+      </w:r>
+      <w:r>
+        <w:t xml:space="preserve">is the maximum cumulative sum</w:t>
+      </w:r>
+    </w:p>
+    <w:p>
+      <w:pPr>
+        <w:pStyle w:val="BodyText"/>
+      </w:pPr>
+      <w:r>
+        <w:t xml:space="preserve">Use Gauss equation to simplify the above:</w:t>
+      </w:r>
+      <w:r>
+        <w:t xml:space="preserve"> </w:t>
+      </w:r>
+      <w:r>
+        <w:rPr>
+          <w:rStyle w:val="VerbatimChar"/>
+        </w:rPr>
         <w:t xml:space="preserve">sum of 1 to n = n(n+1)/2</w:t>
       </w:r>
-      <w:r>
-        <w:t xml:space="preserve">’</w:t>
-      </w:r>
-    </w:p>
-    <w:p>
-      <w:pPr>
-        <w:pStyle w:val="BodyText"/>
-      </w:pPr>
-      <w:r>
-        <w:t xml:space="preserve">Therefore ’50*(50+1)/2 = 1275’</w:t>
-      </w:r>
     </w:p>
     <w:p>
       <w:pPr>
@@ -185,14 +166,28 @@
         <w:t xml:space="preserve"> </w:t>
       </w:r>
       <w:r>
-        <w:t xml:space="preserve">‘</w:t>
-      </w:r>
-      <w:r>
+        <w:rPr>
+          <w:rStyle w:val="VerbatimChar"/>
+        </w:rPr>
+        <w:t xml:space="preserve">sum of 1 to n = 50*(50+1)/2 = 1275</w:t>
+      </w:r>
+    </w:p>
+    <w:p>
+      <w:pPr>
+        <w:pStyle w:val="BodyText"/>
+      </w:pPr>
+      <w:r>
+        <w:t xml:space="preserve">Therefore</w:t>
+      </w:r>
+      <w:r>
+        <w:t xml:space="preserve"> </w:t>
+      </w:r>
+      <w:r>
+        <w:rPr>
+          <w:rStyle w:val="VerbatimChar"/>
+        </w:rPr>
         <w:t xml:space="preserve">10000 = 1275x</w:t>
       </w:r>
-      <w:r>
-        <w:t xml:space="preserve">’</w:t>
-      </w:r>
     </w:p>
     <w:p>
       <w:pPr>
@@ -205,21 +200,30 @@
         <w:t xml:space="preserve"> </w:t>
       </w:r>
       <w:r>
-        <w:t xml:space="preserve">‘</w:t>
-      </w:r>
-      <w:r>
+        <w:rPr>
+          <w:rStyle w:val="VerbatimChar"/>
+        </w:rPr>
         <w:t xml:space="preserve">x = 10000/1275 = 7.843137</w:t>
       </w:r>
-      <w:r>
-        <w:t xml:space="preserve">’</w:t>
-      </w:r>
-    </w:p>
-    <w:p>
-      <w:pPr>
-        <w:pStyle w:val="BodyText"/>
-      </w:pPr>
-      <w:r>
-        <w:t xml:space="preserve">So to produce a linear slope that over 50 time steps sums to 10,000 the increments need to be 7.843137. This results in the slope below:</w:t>
+    </w:p>
+    <w:p>
+      <w:pPr>
+        <w:pStyle w:val="BodyText"/>
+      </w:pPr>
+      <w:r>
+        <w:t xml:space="preserve">So to produce a linear slope that over 50 time steps sums to 10,000 the increments need to be</w:t>
+      </w:r>
+      <w:r>
+        <w:t xml:space="preserve"> </w:t>
+      </w:r>
+      <w:r>
+        <w:rPr>
+          <w:rStyle w:val="VerbatimChar"/>
+        </w:rPr>
+        <w:t xml:space="preserve">7.843137</w:t>
+      </w:r>
+      <w:r>
+        <w:t xml:space="preserve">. This results in the slope in the below two plots:</w:t>
       </w:r>
     </w:p>
     <w:p>
@@ -229,7 +233,7 @@
       <w:r>
         <w:drawing>
           <wp:inline>
-            <wp:extent cx="4620126" cy="3696101"/>
+            <wp:extent cx="5334000" cy="2667000"/>
             <wp:effectExtent b="0" l="0" r="0" t="0"/>
             <wp:docPr descr="" title="" id="1" name="Picture"/>
             <a:graphic>
@@ -250,7 +254,7 @@
                   <pic:spPr bwMode="auto">
                     <a:xfrm>
                       <a:off x="0" y="0"/>
-                      <a:ext cx="4620126" cy="3696101"/>
+                      <a:ext cx="5334000" cy="2667000"/>
                     </a:xfrm>
                     <a:prstGeom prst="rect">
                       <a:avLst/>
@@ -274,15 +278,42 @@
         <w:pStyle w:val="BodyText"/>
       </w:pPr>
       <w:r>
-        <w:t xml:space="preserve">The issue of course is that the budget starts from 0, and so if the user budget is constant in the scenario above, then the manager budget will be below the user budget for half of the scenario (see left plot), which is not what I’m aiming for. I can’t have the user budget set at 200 if I want the manager budget to start at the same point, to increase, and to not go beyond 10,000.</w:t>
-      </w:r>
-    </w:p>
-    <w:p>
-      <w:pPr>
-        <w:pStyle w:val="BodyText"/>
-      </w:pPr>
-      <w:r>
-        <w:t xml:space="preserve">One solution is to move the starting point to 100. The user can then have a constant budget of 100, and the manager budget can start at 100 and increase without having a cumulative sum greater than 10,000. For example:</w:t>
+        <w:t xml:space="preserve">The issue of course is that the budget starts from 0, and so if the user budget is constant in the scenario above, then the manager budget will be below the user budget for half of the scenario (see right plot), which is not what I’m aiming for. Essentially I can’t have the user budget set at 200 if I want the manager budget to start at the same point, to increase, and to not go beyond 10,000.</w:t>
+      </w:r>
+    </w:p>
+    <w:p>
+      <w:pPr>
+        <w:pStyle w:val="BodyText"/>
+      </w:pPr>
+      <w:r>
+        <w:t xml:space="preserve">One solution is to move the starting point to 100. The user can then have a constant budget of 100, and the manager budget can start at 100 and increase without having a cumulative sum greater than 10,000. I did this by simply replacing the</w:t>
+      </w:r>
+      <w:r>
+        <w:t xml:space="preserve"> </w:t>
+      </w:r>
+      <w:r>
+        <w:rPr>
+          <w:rStyle w:val="VerbatimChar"/>
+        </w:rPr>
+        <w:t xml:space="preserve">10000</w:t>
+      </w:r>
+      <w:r>
+        <w:t xml:space="preserve"> </w:t>
+      </w:r>
+      <w:r>
+        <w:t xml:space="preserve">in the above calculations with</w:t>
+      </w:r>
+      <w:r>
+        <w:t xml:space="preserve"> </w:t>
+      </w:r>
+      <w:r>
+        <w:rPr>
+          <w:rStyle w:val="VerbatimChar"/>
+        </w:rPr>
+        <w:t xml:space="preserve">5000</w:t>
+      </w:r>
+      <w:r>
+        <w:t xml:space="preserve">. For example:</w:t>
       </w:r>
     </w:p>
     <w:p>
@@ -292,7 +323,7 @@
       <w:r>
         <w:drawing>
           <wp:inline>
-            <wp:extent cx="4620126" cy="3696101"/>
+            <wp:extent cx="5334000" cy="2667000"/>
             <wp:effectExtent b="0" l="0" r="0" t="0"/>
             <wp:docPr descr="" title="" id="1" name="Picture"/>
             <a:graphic>
@@ -313,7 +344,7 @@
                   <pic:spPr bwMode="auto">
                     <a:xfrm>
                       <a:off x="0" y="0"/>
-                      <a:ext cx="4620126" cy="3696101"/>
+                      <a:ext cx="5334000" cy="2667000"/>
                     </a:xfrm>
                     <a:prstGeom prst="rect">
                       <a:avLst/>
@@ -348,6 +379,160 @@
         <w:t xml:space="preserve">The question I have is that if the starting budgets, and the budgets that are held constant (in the example above, this is the user budget), are different between scenarios, is this a problem? So for example is it ok that in the N1 and N2 scenarios the constant budgets were set at 200, and the declining budgets started at 200. Whereas in the above plot, they are at 100. I believe Brad mentioned once that the absolute values of the budgets are not important, it is the relative budgets between the manager and the users.</w:t>
       </w:r>
     </w:p>
+    <w:p>
+      <w:pPr>
+        <w:pStyle w:val="BodyText"/>
+      </w:pPr>
+      <w:r>
+        <w:t xml:space="preserve">Another question is if we want the budgets to be capped at a certain value, and the total amount of budget in each scenario to be equal, then how do we have different slopes for the increasing budgets?</w:t>
+      </w:r>
+    </w:p>
+    <w:p>
+      <w:pPr>
+        <w:pStyle w:val="BodyText"/>
+      </w:pPr>
+      <w:r>
+        <w:t xml:space="preserve">For example, the below plot shows different slopes for the manager budget increase - the top line (steepest slope) is as above (total cumulative budget = 9803.9), and the middle line (bottom manager line) has a total cumulative budget of 7882.4.</w:t>
+      </w:r>
+    </w:p>
+    <w:p>
+      <w:pPr>
+        <w:pStyle w:val="BodyText"/>
+      </w:pPr>
+      <w:r>
+        <w:drawing>
+          <wp:inline>
+            <wp:extent cx="5334000" cy="2667000"/>
+            <wp:effectExtent b="0" l="0" r="0" t="0"/>
+            <wp:docPr descr="" title="" id="1" name="Picture"/>
+            <a:graphic>
+              <a:graphicData uri="http://schemas.openxmlformats.org/drawingml/2006/picture">
+                <pic:pic>
+                  <pic:nvPicPr>
+                    <pic:cNvPr descr="budget_calculations_files/figure-docx/unnamed-chunk-4-1.png" id="0" name="Picture"/>
+                    <pic:cNvPicPr>
+                      <a:picLocks noChangeArrowheads="1" noChangeAspect="1"/>
+                    </pic:cNvPicPr>
+                  </pic:nvPicPr>
+                  <pic:blipFill>
+                    <a:blip r:embed="rId22"/>
+                    <a:stretch>
+                      <a:fillRect/>
+                    </a:stretch>
+                  </pic:blipFill>
+                  <pic:spPr bwMode="auto">
+                    <a:xfrm>
+                      <a:off x="0" y="0"/>
+                      <a:ext cx="5334000" cy="2667000"/>
+                    </a:xfrm>
+                    <a:prstGeom prst="rect">
+                      <a:avLst/>
+                    </a:prstGeom>
+                    <a:noFill/>
+                    <a:ln w="9525">
+                      <a:noFill/>
+                      <a:headEnd/>
+                      <a:tailEnd/>
+                    </a:ln>
+                  </pic:spPr>
+                </pic:pic>
+              </a:graphicData>
+            </a:graphic>
+          </wp:inline>
+        </w:drawing>
+      </w:r>
+    </w:p>
+    <w:p>
+      <w:pPr>
+        <w:pStyle w:val="BodyText"/>
+      </w:pPr>
+      <w:r>
+        <w:t xml:space="preserve">This is not a problem if the only concern is the maximum available budget (i.e. an upper cap), rather than trying to make the total available budget equal in all scenarios. My thinking at the moment is that for the null scenarios it is not really plausible to have equal available budget across all scenarios, otherwise we are unable to do different variations of null scenarios like in the plot above. I think that there should be a maximum available budget that applies across ALL scenarios (null scenarios and the final scenarios where we actually test our hypothesis). I then think that for the final scenarios where we are testing our hypothesis (what is the best strategy for investing management funds) we can have a total available budget that is the same across the different scenarios.</w:t>
+      </w:r>
+    </w:p>
+    <w:p>
+      <w:pPr>
+        <w:pStyle w:val="BodyText"/>
+      </w:pPr>
+      <w:r>
+        <w:t xml:space="preserve">To sum up:</w:t>
+      </w:r>
+    </w:p>
+    <w:p>
+      <w:pPr>
+        <w:numPr>
+          <w:ilvl w:val="0"/>
+          <w:numId w:val="1001"/>
+        </w:numPr>
+      </w:pPr>
+      <w:r>
+        <w:t xml:space="preserve">I propose that there is a 10,000 (or some value) budget cap on all scenarios</w:t>
+      </w:r>
+    </w:p>
+    <w:p>
+      <w:pPr>
+        <w:numPr>
+          <w:ilvl w:val="0"/>
+          <w:numId w:val="1001"/>
+        </w:numPr>
+      </w:pPr>
+      <w:r>
+        <w:t xml:space="preserve">If the differences in</w:t>
+      </w:r>
+      <w:r>
+        <w:t xml:space="preserve"> </w:t>
+      </w:r>
+      <w:r>
+        <w:rPr>
+          <w:bCs/>
+          <w:b/>
+        </w:rPr>
+        <w:t xml:space="preserve">absolute budget</w:t>
+      </w:r>
+      <w:r>
+        <w:t xml:space="preserve"> </w:t>
+      </w:r>
+      <w:r>
+        <w:t xml:space="preserve">values between scenarios are not important, then we can produce steeper/gentler slopes for increasing budgets by shifting the starting value (and the value of the constant budget, if there is one) down/up. So for example shifting the starting value down should allow for a steeper slope that does not violate the total cumulative budget cap, but will allow for greater relative distance between the static budget and the increasing budget.</w:t>
+      </w:r>
+    </w:p>
+    <w:p>
+      <w:pPr>
+        <w:numPr>
+          <w:ilvl w:val="0"/>
+          <w:numId w:val="1001"/>
+        </w:numPr>
+      </w:pPr>
+      <w:r>
+        <w:t xml:space="preserve">The final (i.e. non-null) scenarios should have equal total available budgets, because the question is</w:t>
+      </w:r>
+      <w:r>
+        <w:t xml:space="preserve"> </w:t>
+      </w:r>
+      <w:r>
+        <w:t xml:space="preserve">“</w:t>
+      </w:r>
+      <w:r>
+        <w:t xml:space="preserve">given increasing pressure, and given a finite budget, what is the best investement strategy?</w:t>
+      </w:r>
+      <w:r>
+        <w:t xml:space="preserve">”</w:t>
+      </w:r>
+      <w:r>
+        <w:t xml:space="preserve">.</w:t>
+      </w:r>
+    </w:p>
+    <w:p>
+      <w:pPr>
+        <w:numPr>
+          <w:ilvl w:val="0"/>
+          <w:numId w:val="1001"/>
+        </w:numPr>
+      </w:pPr>
+      <w:r>
+        <w:t xml:space="preserve">If all of the above is OK, I think increasing the values of the starting budgets and maximum available budget will be useful, just to give us more wiggle room to manouvre. So instead of the starting values being 200, we should make them, say, 1000. This would give a maximum available budget of 50,000. I woudld need to re-run all the null scenarios with the new values, but that’s fine.</w:t>
+      </w:r>
+    </w:p>
     <w:sectPr/>
   </w:body>
 </w:document>
@@ -454,8 +639,87 @@
       </w:pPr>
     </w:lvl>
   </w:abstractNum>
+  <w:abstractNum w:abstractNumId="991">
+    <w:nsid w:val="ea454b4c"/>
+    <w:multiLevelType w:val="multilevel"/>
+    <w:lvl w:ilvl="0">
+      <w:numFmt w:val="bullet"/>
+      <w:lvlText w:val="•"/>
+      <w:lvlJc w:val="left"/>
+      <w:pPr>
+        <w:ind w:left="720" w:hanging="480"/>
+      </w:pPr>
+    </w:lvl>
+    <w:lvl w:ilvl="1">
+      <w:numFmt w:val="bullet"/>
+      <w:lvlText w:val="–"/>
+      <w:lvlJc w:val="left"/>
+      <w:pPr>
+        <w:ind w:left="1440" w:hanging="480"/>
+      </w:pPr>
+    </w:lvl>
+    <w:lvl w:ilvl="2">
+      <w:numFmt w:val="bullet"/>
+      <w:lvlText w:val="•"/>
+      <w:lvlJc w:val="left"/>
+      <w:pPr>
+        <w:ind w:left="2160" w:hanging="480"/>
+      </w:pPr>
+    </w:lvl>
+    <w:lvl w:ilvl="3">
+      <w:numFmt w:val="bullet"/>
+      <w:lvlText w:val="–"/>
+      <w:lvlJc w:val="left"/>
+      <w:pPr>
+        <w:ind w:left="2880" w:hanging="480"/>
+      </w:pPr>
+    </w:lvl>
+    <w:lvl w:ilvl="4">
+      <w:numFmt w:val="bullet"/>
+      <w:lvlText w:val="•"/>
+      <w:lvlJc w:val="left"/>
+      <w:pPr>
+        <w:ind w:left="3600" w:hanging="480"/>
+      </w:pPr>
+    </w:lvl>
+    <w:lvl w:ilvl="5">
+      <w:numFmt w:val="bullet"/>
+      <w:lvlText w:val="–"/>
+      <w:lvlJc w:val="left"/>
+      <w:pPr>
+        <w:ind w:left="4320" w:hanging="480"/>
+      </w:pPr>
+    </w:lvl>
+    <w:lvl w:ilvl="6">
+      <w:numFmt w:val="bullet"/>
+      <w:lvlText w:val="•"/>
+      <w:lvlJc w:val="left"/>
+      <w:pPr>
+        <w:ind w:left="5040" w:hanging="480"/>
+      </w:pPr>
+    </w:lvl>
+    <w:lvl w:ilvl="7">
+      <w:numFmt w:val="bullet"/>
+      <w:lvlText w:val="–"/>
+      <w:lvlJc w:val="left"/>
+      <w:pPr>
+        <w:ind w:left="5760" w:hanging="480"/>
+      </w:pPr>
+    </w:lvl>
+    <w:lvl w:ilvl="8">
+      <w:numFmt w:val="bullet"/>
+      <w:lvlText w:val="•"/>
+      <w:lvlJc w:val="left"/>
+      <w:pPr>
+        <w:ind w:left="6480" w:hanging="480"/>
+      </w:pPr>
+    </w:lvl>
+  </w:abstractNum>
   <w:num w:numId="1000">
     <w:abstractNumId w:val="990"/>
+  </w:num>
+  <w:num w:numId="1001">
+    <w:abstractNumId w:val="991"/>
   </w:num>
 </w:numbering>
 </file>

</xml_diff>